<commit_message>
Update Activity Diagram Category And Design doc
</commit_message>
<xml_diff>
--- a/03.Requirement And Design/Design/ComShop_Diagrams.docx
+++ b/03.Requirement And Design/Design/ComShop_Diagrams.docx
@@ -654,7 +654,7 @@
         </w:rPr>
         <w:lastRenderedPageBreak/>
         <w:drawing>
-          <wp:inline distT="0" distB="0" distL="0" distR="0">
+          <wp:inline distT="0" distB="0" distL="0" distR="0" wp14:anchorId="5EA7BA17" wp14:editId="639AFA97">
             <wp:extent cx="4768850" cy="3294380"/>
             <wp:effectExtent l="0" t="0" r="0" b="1270"/>
             <wp:docPr id="14" name="Picture 14" descr="D:\FPT_Projects\SWD_ComputerShop\git\trunk\05.Users\HIepNH\Diagrams\Activity Diagrams\AddProduct.png"/>
@@ -749,7 +749,7 @@
           <w:szCs w:val="28"/>
         </w:rPr>
         <w:drawing>
-          <wp:inline distT="0" distB="0" distL="0" distR="0">
+          <wp:inline distT="0" distB="0" distL="0" distR="0" wp14:anchorId="4B8C64D2" wp14:editId="6404B0B1">
             <wp:extent cx="4768850" cy="3294380"/>
             <wp:effectExtent l="0" t="0" r="0" b="1270"/>
             <wp:docPr id="13" name="Picture 13" descr="D:\FPT_Projects\SWD_ComputerShop\git\trunk\05.Users\HIepNH\Diagrams\Activity Diagrams\UpdateProduct.png"/>
@@ -844,7 +844,7 @@
         </w:rPr>
         <w:lastRenderedPageBreak/>
         <w:drawing>
-          <wp:inline distT="0" distB="0" distL="0" distR="0">
+          <wp:inline distT="0" distB="0" distL="0" distR="0" wp14:anchorId="22FB5F6D" wp14:editId="2088AC5F">
             <wp:extent cx="4667250" cy="2752090"/>
             <wp:effectExtent l="0" t="0" r="0" b="0"/>
             <wp:docPr id="9" name="Picture 9" descr="D:\FPT_Projects\SWD_ComputerShop\git\trunk\05.Users\HIepNH\Diagrams\Activity Diagrams\DeleteProduct.png"/>
@@ -896,6 +896,19 @@
     <w:p>
       <w:pPr>
         <w:pStyle w:val="ListParagraph"/>
+        <w:ind w:left="1140"/>
+        <w:rPr>
+          <w:b/>
+          <w:color w:val="1F4E79" w:themeColor="accent1" w:themeShade="80"/>
+          <w:sz w:val="28"/>
+          <w:szCs w:val="28"/>
+          <w:u w:val="single"/>
+        </w:rPr>
+      </w:pPr>
+    </w:p>
+    <w:p>
+      <w:pPr>
+        <w:pStyle w:val="ListParagraph"/>
         <w:numPr>
           <w:ilvl w:val="1"/>
           <w:numId w:val="4"/>
@@ -916,7 +929,7 @@
           <w:szCs w:val="28"/>
           <w:u w:val="single"/>
         </w:rPr>
-        <w:t>Shopping Cart:</w:t>
+        <w:t>Manage Category:</w:t>
       </w:r>
     </w:p>
     <w:p>
@@ -942,8 +955,693 @@
           <w:szCs w:val="28"/>
           <w:u w:val="single"/>
         </w:rPr>
+        <w:t>Add Category:</w:t>
+      </w:r>
+    </w:p>
+    <w:p>
+      <w:pPr>
+        <w:ind w:left="1080"/>
+        <w:rPr>
+          <w:b/>
+          <w:color w:val="1F4E79" w:themeColor="accent1" w:themeShade="80"/>
+          <w:sz w:val="28"/>
+          <w:szCs w:val="28"/>
+        </w:rPr>
+      </w:pPr>
+      <w:r>
+        <w:rPr>
+          <w:b/>
+          <w:noProof/>
+          <w:color w:val="1F4E79" w:themeColor="accent1" w:themeShade="80"/>
+          <w:sz w:val="28"/>
+          <w:szCs w:val="28"/>
+        </w:rPr>
+        <w:drawing>
+          <wp:inline distT="0" distB="0" distL="0" distR="0">
+            <wp:extent cx="4387215" cy="3067685"/>
+            <wp:effectExtent l="0" t="0" r="0" b="0"/>
+            <wp:docPr id="1" name="Picture 1" descr="D:\FPT_Projects\SWD_ComputerShop\git\trunk\05.Users\HIepNH\Diagrams\Activity Diagrams\AddCategory.png"/>
+            <wp:cNvGraphicFramePr>
+              <a:graphicFrameLocks xmlns:a="http://schemas.openxmlformats.org/drawingml/2006/main" noChangeAspect="1"/>
+            </wp:cNvGraphicFramePr>
+            <a:graphic xmlns:a="http://schemas.openxmlformats.org/drawingml/2006/main">
+              <a:graphicData uri="http://schemas.openxmlformats.org/drawingml/2006/picture">
+                <pic:pic xmlns:pic="http://schemas.openxmlformats.org/drawingml/2006/picture">
+                  <pic:nvPicPr>
+                    <pic:cNvPr id="0" name="Picture 1" descr="D:\FPT_Projects\SWD_ComputerShop\git\trunk\05.Users\HIepNH\Diagrams\Activity Diagrams\AddCategory.png"/>
+                    <pic:cNvPicPr>
+                      <a:picLocks noChangeAspect="1" noChangeArrowheads="1"/>
+                    </pic:cNvPicPr>
+                  </pic:nvPicPr>
+                  <pic:blipFill>
+                    <a:blip r:embed="rId10">
+                      <a:extLst>
+                        <a:ext uri="{28A0092B-C50C-407E-A947-70E740481C1C}">
+                          <a14:useLocalDpi xmlns:a14="http://schemas.microsoft.com/office/drawing/2010/main" val="0"/>
+                        </a:ext>
+                      </a:extLst>
+                    </a:blip>
+                    <a:srcRect/>
+                    <a:stretch>
+                      <a:fillRect/>
+                    </a:stretch>
+                  </pic:blipFill>
+                  <pic:spPr bwMode="auto">
+                    <a:xfrm>
+                      <a:off x="0" y="0"/>
+                      <a:ext cx="4387215" cy="3067685"/>
+                    </a:xfrm>
+                    <a:prstGeom prst="rect">
+                      <a:avLst/>
+                    </a:prstGeom>
+                    <a:noFill/>
+                    <a:ln>
+                      <a:noFill/>
+                    </a:ln>
+                  </pic:spPr>
+                </pic:pic>
+              </a:graphicData>
+            </a:graphic>
+          </wp:inline>
+        </w:drawing>
+      </w:r>
+    </w:p>
+    <w:p>
+      <w:pPr>
+        <w:pStyle w:val="ListParagraph"/>
+        <w:numPr>
+          <w:ilvl w:val="2"/>
+          <w:numId w:val="4"/>
+        </w:numPr>
+        <w:rPr>
+          <w:b/>
+          <w:color w:val="1F4E79" w:themeColor="accent1" w:themeShade="80"/>
+          <w:sz w:val="28"/>
+          <w:szCs w:val="28"/>
+          <w:u w:val="single"/>
+        </w:rPr>
+      </w:pPr>
+      <w:r>
+        <w:rPr>
+          <w:b/>
+          <w:color w:val="1F4E79" w:themeColor="accent1" w:themeShade="80"/>
+          <w:sz w:val="28"/>
+          <w:szCs w:val="28"/>
+          <w:u w:val="single"/>
+        </w:rPr>
+        <w:t>Update Category:</w:t>
+      </w:r>
+    </w:p>
+    <w:p>
+      <w:pPr>
+        <w:ind w:left="1080"/>
+        <w:rPr>
+          <w:b/>
+          <w:color w:val="1F4E79" w:themeColor="accent1" w:themeShade="80"/>
+          <w:sz w:val="28"/>
+          <w:szCs w:val="28"/>
+          <w:u w:val="single"/>
+        </w:rPr>
+      </w:pPr>
+      <w:bookmarkStart w:id="0" w:name="_GoBack"/>
+      <w:r>
+        <w:rPr>
+          <w:b/>
+          <w:noProof/>
+          <w:color w:val="1F4E79" w:themeColor="accent1" w:themeShade="80"/>
+          <w:sz w:val="28"/>
+          <w:szCs w:val="28"/>
+        </w:rPr>
+        <w:lastRenderedPageBreak/>
+        <w:drawing>
+          <wp:inline distT="0" distB="0" distL="0" distR="0">
+            <wp:extent cx="4420235" cy="3076575"/>
+            <wp:effectExtent l="0" t="0" r="0" b="9525"/>
+            <wp:docPr id="8" name="Picture 8" descr="D:\FPT_Projects\SWD_ComputerShop\git\trunk\05.Users\HIepNH\Diagrams\Activity Diagrams\UpdateCategory.png"/>
+            <wp:cNvGraphicFramePr>
+              <a:graphicFrameLocks xmlns:a="http://schemas.openxmlformats.org/drawingml/2006/main" noChangeAspect="1"/>
+            </wp:cNvGraphicFramePr>
+            <a:graphic xmlns:a="http://schemas.openxmlformats.org/drawingml/2006/main">
+              <a:graphicData uri="http://schemas.openxmlformats.org/drawingml/2006/picture">
+                <pic:pic xmlns:pic="http://schemas.openxmlformats.org/drawingml/2006/picture">
+                  <pic:nvPicPr>
+                    <pic:cNvPr id="0" name="Picture 7" descr="D:\FPT_Projects\SWD_ComputerShop\git\trunk\05.Users\HIepNH\Diagrams\Activity Diagrams\UpdateCategory.png"/>
+                    <pic:cNvPicPr>
+                      <a:picLocks noChangeAspect="1" noChangeArrowheads="1"/>
+                    </pic:cNvPicPr>
+                  </pic:nvPicPr>
+                  <pic:blipFill>
+                    <a:blip r:embed="rId11">
+                      <a:extLst>
+                        <a:ext uri="{28A0092B-C50C-407E-A947-70E740481C1C}">
+                          <a14:useLocalDpi xmlns:a14="http://schemas.microsoft.com/office/drawing/2010/main" val="0"/>
+                        </a:ext>
+                      </a:extLst>
+                    </a:blip>
+                    <a:srcRect/>
+                    <a:stretch>
+                      <a:fillRect/>
+                    </a:stretch>
+                  </pic:blipFill>
+                  <pic:spPr bwMode="auto">
+                    <a:xfrm>
+                      <a:off x="0" y="0"/>
+                      <a:ext cx="4420235" cy="3076575"/>
+                    </a:xfrm>
+                    <a:prstGeom prst="rect">
+                      <a:avLst/>
+                    </a:prstGeom>
+                    <a:noFill/>
+                    <a:ln>
+                      <a:noFill/>
+                    </a:ln>
+                  </pic:spPr>
+                </pic:pic>
+              </a:graphicData>
+            </a:graphic>
+          </wp:inline>
+        </w:drawing>
+      </w:r>
+      <w:bookmarkEnd w:id="0"/>
+    </w:p>
+    <w:p>
+      <w:pPr>
+        <w:pStyle w:val="ListParagraph"/>
+        <w:numPr>
+          <w:ilvl w:val="2"/>
+          <w:numId w:val="4"/>
+        </w:numPr>
+        <w:rPr>
+          <w:b/>
+          <w:color w:val="1F4E79" w:themeColor="accent1" w:themeShade="80"/>
+          <w:sz w:val="28"/>
+          <w:szCs w:val="28"/>
+          <w:u w:val="single"/>
+        </w:rPr>
+      </w:pPr>
+      <w:r>
+        <w:rPr>
+          <w:b/>
+          <w:color w:val="1F4E79" w:themeColor="accent1" w:themeShade="80"/>
+          <w:sz w:val="28"/>
+          <w:szCs w:val="28"/>
+          <w:u w:val="single"/>
+        </w:rPr>
+        <w:t>Delete Category:</w:t>
+      </w:r>
+    </w:p>
+    <w:p>
+      <w:pPr>
+        <w:ind w:left="1080"/>
+        <w:rPr>
+          <w:b/>
+          <w:color w:val="1F4E79" w:themeColor="accent1" w:themeShade="80"/>
+          <w:sz w:val="28"/>
+          <w:szCs w:val="28"/>
+          <w:u w:val="single"/>
+        </w:rPr>
+      </w:pPr>
+      <w:r>
+        <w:rPr>
+          <w:b/>
+          <w:noProof/>
+          <w:color w:val="1F4E79" w:themeColor="accent1" w:themeShade="80"/>
+          <w:sz w:val="28"/>
+          <w:szCs w:val="28"/>
+        </w:rPr>
+        <w:drawing>
+          <wp:inline distT="0" distB="0" distL="0" distR="0">
+            <wp:extent cx="4667250" cy="2752090"/>
+            <wp:effectExtent l="0" t="0" r="0" b="0"/>
+            <wp:docPr id="3" name="Picture 3" descr="D:\FPT_Projects\SWD_ComputerShop\git\trunk\05.Users\HIepNH\Diagrams\Activity Diagrams\DeleteCategory.png"/>
+            <wp:cNvGraphicFramePr>
+              <a:graphicFrameLocks xmlns:a="http://schemas.openxmlformats.org/drawingml/2006/main" noChangeAspect="1"/>
+            </wp:cNvGraphicFramePr>
+            <a:graphic xmlns:a="http://schemas.openxmlformats.org/drawingml/2006/main">
+              <a:graphicData uri="http://schemas.openxmlformats.org/drawingml/2006/picture">
+                <pic:pic xmlns:pic="http://schemas.openxmlformats.org/drawingml/2006/picture">
+                  <pic:nvPicPr>
+                    <pic:cNvPr id="0" name="Picture 3" descr="D:\FPT_Projects\SWD_ComputerShop\git\trunk\05.Users\HIepNH\Diagrams\Activity Diagrams\DeleteCategory.png"/>
+                    <pic:cNvPicPr>
+                      <a:picLocks noChangeAspect="1" noChangeArrowheads="1"/>
+                    </pic:cNvPicPr>
+                  </pic:nvPicPr>
+                  <pic:blipFill>
+                    <a:blip r:embed="rId12">
+                      <a:extLst>
+                        <a:ext uri="{28A0092B-C50C-407E-A947-70E740481C1C}">
+                          <a14:useLocalDpi xmlns:a14="http://schemas.microsoft.com/office/drawing/2010/main" val="0"/>
+                        </a:ext>
+                      </a:extLst>
+                    </a:blip>
+                    <a:srcRect/>
+                    <a:stretch>
+                      <a:fillRect/>
+                    </a:stretch>
+                  </pic:blipFill>
+                  <pic:spPr bwMode="auto">
+                    <a:xfrm>
+                      <a:off x="0" y="0"/>
+                      <a:ext cx="4667250" cy="2752090"/>
+                    </a:xfrm>
+                    <a:prstGeom prst="rect">
+                      <a:avLst/>
+                    </a:prstGeom>
+                    <a:noFill/>
+                    <a:ln>
+                      <a:noFill/>
+                    </a:ln>
+                  </pic:spPr>
+                </pic:pic>
+              </a:graphicData>
+            </a:graphic>
+          </wp:inline>
+        </w:drawing>
+      </w:r>
+    </w:p>
+    <w:p>
+      <w:pPr>
+        <w:pStyle w:val="ListParagraph"/>
+        <w:numPr>
+          <w:ilvl w:val="1"/>
+          <w:numId w:val="4"/>
+        </w:numPr>
+        <w:rPr>
+          <w:b/>
+          <w:color w:val="1F4E79" w:themeColor="accent1" w:themeShade="80"/>
+          <w:sz w:val="28"/>
+          <w:szCs w:val="28"/>
+          <w:u w:val="single"/>
+        </w:rPr>
+      </w:pPr>
+      <w:r>
+        <w:rPr>
+          <w:b/>
+          <w:color w:val="1F4E79" w:themeColor="accent1" w:themeShade="80"/>
+          <w:sz w:val="28"/>
+          <w:szCs w:val="28"/>
+          <w:u w:val="single"/>
+        </w:rPr>
+        <w:t>Manage Producer:</w:t>
+      </w:r>
+    </w:p>
+    <w:p>
+      <w:pPr>
+        <w:pStyle w:val="ListParagraph"/>
+        <w:numPr>
+          <w:ilvl w:val="2"/>
+          <w:numId w:val="4"/>
+        </w:numPr>
+        <w:rPr>
+          <w:b/>
+          <w:color w:val="1F4E79" w:themeColor="accent1" w:themeShade="80"/>
+          <w:sz w:val="28"/>
+          <w:szCs w:val="28"/>
+          <w:u w:val="single"/>
+        </w:rPr>
+      </w:pPr>
+      <w:r>
+        <w:rPr>
+          <w:b/>
+          <w:color w:val="1F4E79" w:themeColor="accent1" w:themeShade="80"/>
+          <w:sz w:val="28"/>
+          <w:szCs w:val="28"/>
+          <w:u w:val="single"/>
+        </w:rPr>
         <w:t xml:space="preserve">Add </w:t>
       </w:r>
+      <w:r>
+        <w:rPr>
+          <w:b/>
+          <w:color w:val="1F4E79" w:themeColor="accent1" w:themeShade="80"/>
+          <w:sz w:val="28"/>
+          <w:szCs w:val="28"/>
+          <w:u w:val="single"/>
+        </w:rPr>
+        <w:t>Producer</w:t>
+      </w:r>
+      <w:r>
+        <w:rPr>
+          <w:b/>
+          <w:color w:val="1F4E79" w:themeColor="accent1" w:themeShade="80"/>
+          <w:sz w:val="28"/>
+          <w:szCs w:val="28"/>
+          <w:u w:val="single"/>
+        </w:rPr>
+        <w:t>:</w:t>
+      </w:r>
+    </w:p>
+    <w:p>
+      <w:pPr>
+        <w:ind w:left="1080"/>
+        <w:rPr>
+          <w:b/>
+          <w:color w:val="1F4E79" w:themeColor="accent1" w:themeShade="80"/>
+          <w:sz w:val="28"/>
+          <w:szCs w:val="28"/>
+        </w:rPr>
+      </w:pPr>
+      <w:r>
+        <w:rPr>
+          <w:b/>
+          <w:noProof/>
+          <w:color w:val="1F4E79" w:themeColor="accent1" w:themeShade="80"/>
+          <w:sz w:val="28"/>
+          <w:szCs w:val="28"/>
+        </w:rPr>
+        <w:lastRenderedPageBreak/>
+        <w:drawing>
+          <wp:inline distT="0" distB="0" distL="0" distR="0">
+            <wp:extent cx="4730115" cy="4857750"/>
+            <wp:effectExtent l="0" t="0" r="0" b="0"/>
+            <wp:docPr id="4" name="Picture 4" descr="D:\FPT_Projects\SWD_ComputerShop\git\trunk\05.Users\ThienPH\AddProducer.png"/>
+            <wp:cNvGraphicFramePr>
+              <a:graphicFrameLocks xmlns:a="http://schemas.openxmlformats.org/drawingml/2006/main" noChangeAspect="1"/>
+            </wp:cNvGraphicFramePr>
+            <a:graphic xmlns:a="http://schemas.openxmlformats.org/drawingml/2006/main">
+              <a:graphicData uri="http://schemas.openxmlformats.org/drawingml/2006/picture">
+                <pic:pic xmlns:pic="http://schemas.openxmlformats.org/drawingml/2006/picture">
+                  <pic:nvPicPr>
+                    <pic:cNvPr id="0" name="Picture 4" descr="D:\FPT_Projects\SWD_ComputerShop\git\trunk\05.Users\ThienPH\AddProducer.png"/>
+                    <pic:cNvPicPr>
+                      <a:picLocks noChangeAspect="1" noChangeArrowheads="1"/>
+                    </pic:cNvPicPr>
+                  </pic:nvPicPr>
+                  <pic:blipFill>
+                    <a:blip r:embed="rId13">
+                      <a:extLst>
+                        <a:ext uri="{28A0092B-C50C-407E-A947-70E740481C1C}">
+                          <a14:useLocalDpi xmlns:a14="http://schemas.microsoft.com/office/drawing/2010/main" val="0"/>
+                        </a:ext>
+                      </a:extLst>
+                    </a:blip>
+                    <a:srcRect/>
+                    <a:stretch>
+                      <a:fillRect/>
+                    </a:stretch>
+                  </pic:blipFill>
+                  <pic:spPr bwMode="auto">
+                    <a:xfrm>
+                      <a:off x="0" y="0"/>
+                      <a:ext cx="4730115" cy="4857750"/>
+                    </a:xfrm>
+                    <a:prstGeom prst="rect">
+                      <a:avLst/>
+                    </a:prstGeom>
+                    <a:noFill/>
+                    <a:ln>
+                      <a:noFill/>
+                    </a:ln>
+                  </pic:spPr>
+                </pic:pic>
+              </a:graphicData>
+            </a:graphic>
+          </wp:inline>
+        </w:drawing>
+      </w:r>
+    </w:p>
+    <w:p>
+      <w:pPr>
+        <w:pStyle w:val="ListParagraph"/>
+        <w:numPr>
+          <w:ilvl w:val="2"/>
+          <w:numId w:val="4"/>
+        </w:numPr>
+        <w:rPr>
+          <w:b/>
+          <w:color w:val="1F4E79" w:themeColor="accent1" w:themeShade="80"/>
+          <w:sz w:val="28"/>
+          <w:szCs w:val="28"/>
+          <w:u w:val="single"/>
+        </w:rPr>
+      </w:pPr>
+      <w:r>
+        <w:rPr>
+          <w:b/>
+          <w:color w:val="1F4E79" w:themeColor="accent1" w:themeShade="80"/>
+          <w:sz w:val="28"/>
+          <w:szCs w:val="28"/>
+          <w:u w:val="single"/>
+        </w:rPr>
+        <w:t xml:space="preserve">Update </w:t>
+      </w:r>
+      <w:r>
+        <w:rPr>
+          <w:b/>
+          <w:color w:val="1F4E79" w:themeColor="accent1" w:themeShade="80"/>
+          <w:sz w:val="28"/>
+          <w:szCs w:val="28"/>
+          <w:u w:val="single"/>
+        </w:rPr>
+        <w:t>Producer</w:t>
+      </w:r>
+      <w:r>
+        <w:rPr>
+          <w:b/>
+          <w:color w:val="1F4E79" w:themeColor="accent1" w:themeShade="80"/>
+          <w:sz w:val="28"/>
+          <w:szCs w:val="28"/>
+          <w:u w:val="single"/>
+        </w:rPr>
+        <w:t>:</w:t>
+      </w:r>
+    </w:p>
+    <w:p>
+      <w:pPr>
+        <w:ind w:left="1080"/>
+        <w:rPr>
+          <w:b/>
+          <w:color w:val="1F4E79" w:themeColor="accent1" w:themeShade="80"/>
+          <w:sz w:val="28"/>
+          <w:szCs w:val="28"/>
+        </w:rPr>
+      </w:pPr>
+      <w:r>
+        <w:rPr>
+          <w:b/>
+          <w:noProof/>
+          <w:color w:val="1F4E79" w:themeColor="accent1" w:themeShade="80"/>
+          <w:sz w:val="28"/>
+          <w:szCs w:val="28"/>
+        </w:rPr>
+        <w:lastRenderedPageBreak/>
+        <w:drawing>
+          <wp:inline distT="0" distB="0" distL="0" distR="0">
+            <wp:extent cx="4890770" cy="4857750"/>
+            <wp:effectExtent l="0" t="0" r="5080" b="0"/>
+            <wp:docPr id="5" name="Picture 5" descr="D:\FPT_Projects\SWD_ComputerShop\git\trunk\05.Users\ThienPH\UpdateProducer.png"/>
+            <wp:cNvGraphicFramePr>
+              <a:graphicFrameLocks xmlns:a="http://schemas.openxmlformats.org/drawingml/2006/main" noChangeAspect="1"/>
+            </wp:cNvGraphicFramePr>
+            <a:graphic xmlns:a="http://schemas.openxmlformats.org/drawingml/2006/main">
+              <a:graphicData uri="http://schemas.openxmlformats.org/drawingml/2006/picture">
+                <pic:pic xmlns:pic="http://schemas.openxmlformats.org/drawingml/2006/picture">
+                  <pic:nvPicPr>
+                    <pic:cNvPr id="0" name="Picture 5" descr="D:\FPT_Projects\SWD_ComputerShop\git\trunk\05.Users\ThienPH\UpdateProducer.png"/>
+                    <pic:cNvPicPr>
+                      <a:picLocks noChangeAspect="1" noChangeArrowheads="1"/>
+                    </pic:cNvPicPr>
+                  </pic:nvPicPr>
+                  <pic:blipFill>
+                    <a:blip r:embed="rId14">
+                      <a:extLst>
+                        <a:ext uri="{28A0092B-C50C-407E-A947-70E740481C1C}">
+                          <a14:useLocalDpi xmlns:a14="http://schemas.microsoft.com/office/drawing/2010/main" val="0"/>
+                        </a:ext>
+                      </a:extLst>
+                    </a:blip>
+                    <a:srcRect/>
+                    <a:stretch>
+                      <a:fillRect/>
+                    </a:stretch>
+                  </pic:blipFill>
+                  <pic:spPr bwMode="auto">
+                    <a:xfrm>
+                      <a:off x="0" y="0"/>
+                      <a:ext cx="4890770" cy="4857750"/>
+                    </a:xfrm>
+                    <a:prstGeom prst="rect">
+                      <a:avLst/>
+                    </a:prstGeom>
+                    <a:noFill/>
+                    <a:ln>
+                      <a:noFill/>
+                    </a:ln>
+                  </pic:spPr>
+                </pic:pic>
+              </a:graphicData>
+            </a:graphic>
+          </wp:inline>
+        </w:drawing>
+      </w:r>
+    </w:p>
+    <w:p>
+      <w:pPr>
+        <w:pStyle w:val="ListParagraph"/>
+        <w:numPr>
+          <w:ilvl w:val="2"/>
+          <w:numId w:val="4"/>
+        </w:numPr>
+        <w:rPr>
+          <w:b/>
+          <w:color w:val="1F4E79" w:themeColor="accent1" w:themeShade="80"/>
+          <w:sz w:val="28"/>
+          <w:szCs w:val="28"/>
+          <w:u w:val="single"/>
+        </w:rPr>
+      </w:pPr>
+      <w:r>
+        <w:rPr>
+          <w:b/>
+          <w:color w:val="1F4E79" w:themeColor="accent1" w:themeShade="80"/>
+          <w:sz w:val="28"/>
+          <w:szCs w:val="28"/>
+          <w:u w:val="single"/>
+        </w:rPr>
+        <w:t xml:space="preserve">Delete </w:t>
+      </w:r>
+      <w:r>
+        <w:rPr>
+          <w:b/>
+          <w:color w:val="1F4E79" w:themeColor="accent1" w:themeShade="80"/>
+          <w:sz w:val="28"/>
+          <w:szCs w:val="28"/>
+          <w:u w:val="single"/>
+        </w:rPr>
+        <w:t>Producer</w:t>
+      </w:r>
+      <w:r>
+        <w:rPr>
+          <w:b/>
+          <w:color w:val="1F4E79" w:themeColor="accent1" w:themeShade="80"/>
+          <w:sz w:val="28"/>
+          <w:szCs w:val="28"/>
+          <w:u w:val="single"/>
+        </w:rPr>
+        <w:t>:</w:t>
+      </w:r>
+    </w:p>
+    <w:p>
+      <w:pPr>
+        <w:ind w:left="1080"/>
+        <w:rPr>
+          <w:b/>
+          <w:color w:val="1F4E79" w:themeColor="accent1" w:themeShade="80"/>
+          <w:sz w:val="28"/>
+          <w:szCs w:val="28"/>
+          <w:u w:val="single"/>
+        </w:rPr>
+      </w:pPr>
+      <w:r>
+        <w:rPr>
+          <w:b/>
+          <w:noProof/>
+          <w:color w:val="1F4E79" w:themeColor="accent1" w:themeShade="80"/>
+          <w:sz w:val="28"/>
+          <w:szCs w:val="28"/>
+        </w:rPr>
+        <w:lastRenderedPageBreak/>
+        <w:drawing>
+          <wp:inline distT="0" distB="0" distL="0" distR="0">
+            <wp:extent cx="4944110" cy="3681730"/>
+            <wp:effectExtent l="0" t="0" r="8890" b="0"/>
+            <wp:docPr id="7" name="Picture 7" descr="D:\FPT_Projects\SWD_ComputerShop\git\trunk\05.Users\ThienPH\DeleteProducer.png"/>
+            <wp:cNvGraphicFramePr>
+              <a:graphicFrameLocks xmlns:a="http://schemas.openxmlformats.org/drawingml/2006/main" noChangeAspect="1"/>
+            </wp:cNvGraphicFramePr>
+            <a:graphic xmlns:a="http://schemas.openxmlformats.org/drawingml/2006/main">
+              <a:graphicData uri="http://schemas.openxmlformats.org/drawingml/2006/picture">
+                <pic:pic xmlns:pic="http://schemas.openxmlformats.org/drawingml/2006/picture">
+                  <pic:nvPicPr>
+                    <pic:cNvPr id="0" name="Picture 6" descr="D:\FPT_Projects\SWD_ComputerShop\git\trunk\05.Users\ThienPH\DeleteProducer.png"/>
+                    <pic:cNvPicPr>
+                      <a:picLocks noChangeAspect="1" noChangeArrowheads="1"/>
+                    </pic:cNvPicPr>
+                  </pic:nvPicPr>
+                  <pic:blipFill>
+                    <a:blip r:embed="rId15">
+                      <a:extLst>
+                        <a:ext uri="{28A0092B-C50C-407E-A947-70E740481C1C}">
+                          <a14:useLocalDpi xmlns:a14="http://schemas.microsoft.com/office/drawing/2010/main" val="0"/>
+                        </a:ext>
+                      </a:extLst>
+                    </a:blip>
+                    <a:srcRect/>
+                    <a:stretch>
+                      <a:fillRect/>
+                    </a:stretch>
+                  </pic:blipFill>
+                  <pic:spPr bwMode="auto">
+                    <a:xfrm>
+                      <a:off x="0" y="0"/>
+                      <a:ext cx="4944110" cy="3681730"/>
+                    </a:xfrm>
+                    <a:prstGeom prst="rect">
+                      <a:avLst/>
+                    </a:prstGeom>
+                    <a:noFill/>
+                    <a:ln>
+                      <a:noFill/>
+                    </a:ln>
+                  </pic:spPr>
+                </pic:pic>
+              </a:graphicData>
+            </a:graphic>
+          </wp:inline>
+        </w:drawing>
+      </w:r>
+    </w:p>
+    <w:p>
+      <w:pPr>
+        <w:pStyle w:val="ListParagraph"/>
+        <w:numPr>
+          <w:ilvl w:val="1"/>
+          <w:numId w:val="4"/>
+        </w:numPr>
+        <w:rPr>
+          <w:b/>
+          <w:color w:val="1F4E79" w:themeColor="accent1" w:themeShade="80"/>
+          <w:sz w:val="28"/>
+          <w:szCs w:val="28"/>
+          <w:u w:val="single"/>
+        </w:rPr>
+      </w:pPr>
+      <w:r>
+        <w:rPr>
+          <w:b/>
+          <w:color w:val="1F4E79" w:themeColor="accent1" w:themeShade="80"/>
+          <w:sz w:val="28"/>
+          <w:szCs w:val="28"/>
+          <w:u w:val="single"/>
+        </w:rPr>
+        <w:t>Shopping Cart:</w:t>
+      </w:r>
+    </w:p>
+    <w:p>
+      <w:pPr>
+        <w:pStyle w:val="ListParagraph"/>
+        <w:numPr>
+          <w:ilvl w:val="2"/>
+          <w:numId w:val="4"/>
+        </w:numPr>
+        <w:rPr>
+          <w:b/>
+          <w:color w:val="1F4E79" w:themeColor="accent1" w:themeShade="80"/>
+          <w:sz w:val="28"/>
+          <w:szCs w:val="28"/>
+          <w:u w:val="single"/>
+        </w:rPr>
+      </w:pPr>
+      <w:r>
+        <w:rPr>
+          <w:b/>
+          <w:color w:val="1F4E79" w:themeColor="accent1" w:themeShade="80"/>
+          <w:sz w:val="28"/>
+          <w:szCs w:val="28"/>
+          <w:u w:val="single"/>
+        </w:rPr>
+        <w:t xml:space="preserve">Add </w:t>
+      </w:r>
       <w:proofErr w:type="gramStart"/>
       <w:r>
         <w:rPr>
@@ -964,17 +1662,7 @@
           <w:szCs w:val="28"/>
           <w:u w:val="single"/>
         </w:rPr>
-        <w:t xml:space="preserve"> Cart</w:t>
-      </w:r>
-      <w:r>
-        <w:rPr>
-          <w:b/>
-          <w:color w:val="1F4E79" w:themeColor="accent1" w:themeShade="80"/>
-          <w:sz w:val="28"/>
-          <w:szCs w:val="28"/>
-          <w:u w:val="single"/>
-        </w:rPr>
-        <w:t>:</w:t>
+        <w:t xml:space="preserve"> Cart:</w:t>
       </w:r>
     </w:p>
     <w:p>
@@ -995,6 +1683,7 @@
           <w:sz w:val="28"/>
           <w:szCs w:val="28"/>
         </w:rPr>
+        <w:lastRenderedPageBreak/>
         <w:drawing>
           <wp:inline distT="0" distB="0" distL="0" distR="0">
             <wp:extent cx="5943600" cy="4779241"/>
@@ -1013,7 +1702,7 @@
                     </pic:cNvPicPr>
                   </pic:nvPicPr>
                   <pic:blipFill>
-                    <a:blip r:embed="rId10">
+                    <a:blip r:embed="rId16">
                       <a:extLst>
                         <a:ext uri="{28A0092B-C50C-407E-A947-70E740481C1C}">
                           <a14:useLocalDpi xmlns:a14="http://schemas.microsoft.com/office/drawing/2010/main" val="0"/>
@@ -1068,39 +1757,39 @@
           <w:szCs w:val="28"/>
           <w:u w:val="single"/>
         </w:rPr>
+        <w:t>Check out</w:t>
+      </w:r>
+      <w:r>
+        <w:rPr>
+          <w:b/>
+          <w:color w:val="1F4E79" w:themeColor="accent1" w:themeShade="80"/>
+          <w:sz w:val="28"/>
+          <w:szCs w:val="28"/>
+          <w:u w:val="single"/>
+        </w:rPr>
+        <w:t>:</w:t>
+      </w:r>
+    </w:p>
+    <w:p>
+      <w:pPr>
+        <w:ind w:left="1080"/>
+        <w:rPr>
+          <w:b/>
+          <w:color w:val="1F4E79" w:themeColor="accent1" w:themeShade="80"/>
+          <w:sz w:val="28"/>
+          <w:szCs w:val="28"/>
+          <w:u w:val="single"/>
+        </w:rPr>
+      </w:pPr>
+      <w:r>
+        <w:rPr>
+          <w:b/>
+          <w:noProof/>
+          <w:color w:val="1F4E79" w:themeColor="accent1" w:themeShade="80"/>
+          <w:sz w:val="28"/>
+          <w:szCs w:val="28"/>
+        </w:rPr>
         <w:lastRenderedPageBreak/>
-        <w:t>Check out</w:t>
-      </w:r>
-      <w:r>
-        <w:rPr>
-          <w:b/>
-          <w:color w:val="1F4E79" w:themeColor="accent1" w:themeShade="80"/>
-          <w:sz w:val="28"/>
-          <w:szCs w:val="28"/>
-          <w:u w:val="single"/>
-        </w:rPr>
-        <w:t>:</w:t>
-      </w:r>
-    </w:p>
-    <w:p>
-      <w:pPr>
-        <w:ind w:left="1080"/>
-        <w:rPr>
-          <w:b/>
-          <w:color w:val="1F4E79" w:themeColor="accent1" w:themeShade="80"/>
-          <w:sz w:val="28"/>
-          <w:szCs w:val="28"/>
-          <w:u w:val="single"/>
-        </w:rPr>
-      </w:pPr>
-      <w:r>
-        <w:rPr>
-          <w:b/>
-          <w:noProof/>
-          <w:color w:val="1F4E79" w:themeColor="accent1" w:themeShade="80"/>
-          <w:sz w:val="28"/>
-          <w:szCs w:val="28"/>
-        </w:rPr>
         <w:drawing>
           <wp:inline distT="0" distB="0" distL="0" distR="0">
             <wp:extent cx="5943600" cy="6242308"/>
@@ -1119,7 +1808,7 @@
                     </pic:cNvPicPr>
                   </pic:nvPicPr>
                   <pic:blipFill>
-                    <a:blip r:embed="rId11">
+                    <a:blip r:embed="rId17">
                       <a:extLst>
                         <a:ext uri="{28A0092B-C50C-407E-A947-70E740481C1C}">
                           <a14:useLocalDpi xmlns:a14="http://schemas.microsoft.com/office/drawing/2010/main" val="0"/>
@@ -1225,7 +1914,7 @@
                     </pic:cNvPicPr>
                   </pic:nvPicPr>
                   <pic:blipFill>
-                    <a:blip r:embed="rId12">
+                    <a:blip r:embed="rId18">
                       <a:extLst>
                         <a:ext uri="{28A0092B-C50C-407E-A947-70E740481C1C}">
                           <a14:useLocalDpi xmlns:a14="http://schemas.microsoft.com/office/drawing/2010/main" val="0"/>
@@ -1320,7 +2009,7 @@
                     </pic:cNvPicPr>
                   </pic:nvPicPr>
                   <pic:blipFill>
-                    <a:blip r:embed="rId13">
+                    <a:blip r:embed="rId19">
                       <a:extLst>
                         <a:ext uri="{28A0092B-C50C-407E-A947-70E740481C1C}">
                           <a14:useLocalDpi xmlns:a14="http://schemas.microsoft.com/office/drawing/2010/main" val="0"/>
@@ -1430,7 +2119,7 @@
                     </pic:cNvPicPr>
                   </pic:nvPicPr>
                   <pic:blipFill>
-                    <a:blip r:embed="rId14">
+                    <a:blip r:embed="rId20">
                       <a:extLst>
                         <a:ext uri="{28A0092B-C50C-407E-A947-70E740481C1C}">
                           <a14:useLocalDpi xmlns:a14="http://schemas.microsoft.com/office/drawing/2010/main" val="0"/>
@@ -1552,7 +2241,7 @@
                     </pic:cNvPicPr>
                   </pic:nvPicPr>
                   <pic:blipFill>
-                    <a:blip r:embed="rId15">
+                    <a:blip r:embed="rId21">
                       <a:extLst>
                         <a:ext uri="{28A0092B-C50C-407E-A947-70E740481C1C}">
                           <a14:useLocalDpi xmlns:a14="http://schemas.microsoft.com/office/drawing/2010/main" val="0"/>
@@ -1673,7 +2362,7 @@
                     </pic:cNvPicPr>
                   </pic:nvPicPr>
                   <pic:blipFill>
-                    <a:blip r:embed="rId16">
+                    <a:blip r:embed="rId22">
                       <a:extLst>
                         <a:ext uri="{28A0092B-C50C-407E-A947-70E740481C1C}">
                           <a14:useLocalDpi xmlns:a14="http://schemas.microsoft.com/office/drawing/2010/main" val="0"/>
@@ -1743,7 +2432,6 @@
           <w:u w:val="single"/>
         </w:rPr>
       </w:pPr>
-      <w:bookmarkStart w:id="0" w:name="_GoBack"/>
       <w:r>
         <w:rPr>
           <w:b/>
@@ -1770,7 +2458,7 @@
                     </pic:cNvPicPr>
                   </pic:nvPicPr>
                   <pic:blipFill>
-                    <a:blip r:embed="rId17">
+                    <a:blip r:embed="rId23">
                       <a:extLst>
                         <a:ext uri="{28A0092B-C50C-407E-A947-70E740481C1C}">
                           <a14:useLocalDpi xmlns:a14="http://schemas.microsoft.com/office/drawing/2010/main" val="0"/>
@@ -1801,7 +2489,6 @@
           </wp:inline>
         </w:drawing>
       </w:r>
-      <w:bookmarkEnd w:id="0"/>
     </w:p>
     <w:p>
       <w:pPr>
@@ -2967,7 +3654,7 @@
 </file>
 
 <file path=customXml/itemProps1.xml><?xml version="1.0" encoding="utf-8"?>
-<ds:datastoreItem xmlns:ds="http://schemas.openxmlformats.org/officeDocument/2006/customXml" ds:itemID="{CE3C69B5-2A7F-4AE8-9E68-3E791BB91B5D}">
+<ds:datastoreItem xmlns:ds="http://schemas.openxmlformats.org/officeDocument/2006/customXml" ds:itemID="{8BCB6CFE-A930-4F4B-A248-366C7949BB54}">
   <ds:schemaRefs>
     <ds:schemaRef ds:uri="http://schemas.openxmlformats.org/officeDocument/2006/bibliography"/>
   </ds:schemaRefs>

</xml_diff>